<commit_message>
1802 python day01 16:30
</commit_message>
<xml_diff>
--- a/nsd1802/python/day01/Git.docx
+++ b/nsd1802/python/day01/Git.docx
@@ -4,6 +4,7 @@
   <w:body>
     <w:p>
       <w:pPr>
+        <w:jc w:val="left"/>
         <w:rPr>
           <w:sz w:val="24"/>
           <w:szCs w:val="32"/>
@@ -39,6 +40,7 @@
     <w:p>
       <w:pPr>
         <w:numPr>
+          <w:ilvl w:val="0"/>
           <w:numId w:val="0"/>
         </w:numPr>
         <w:rPr>
@@ -76,6 +78,7 @@
     <w:p>
       <w:pPr>
         <w:numPr>
+          <w:ilvl w:val="0"/>
           <w:numId w:val="0"/>
         </w:numPr>
         <w:rPr>
@@ -94,6 +97,7 @@
     <w:p>
       <w:pPr>
         <w:numPr>
+          <w:ilvl w:val="0"/>
           <w:numId w:val="0"/>
         </w:numPr>
         <w:rPr>
@@ -112,6 +116,7 @@
     <w:p>
       <w:pPr>
         <w:numPr>
+          <w:ilvl w:val="0"/>
           <w:numId w:val="0"/>
         </w:numPr>
         <w:rPr>
@@ -130,6 +135,7 @@
     <w:p>
       <w:pPr>
         <w:numPr>
+          <w:ilvl w:val="0"/>
           <w:numId w:val="0"/>
         </w:numPr>
         <w:rPr>
@@ -167,6 +173,7 @@
     <w:p>
       <w:pPr>
         <w:numPr>
+          <w:ilvl w:val="0"/>
           <w:numId w:val="0"/>
         </w:numPr>
         <w:rPr>
@@ -185,6 +192,7 @@
     <w:p>
       <w:pPr>
         <w:numPr>
+          <w:ilvl w:val="0"/>
           <w:numId w:val="0"/>
         </w:numPr>
         <w:rPr>
@@ -222,6 +230,7 @@
     <w:p>
       <w:pPr>
         <w:numPr>
+          <w:ilvl w:val="0"/>
           <w:numId w:val="0"/>
         </w:numPr>
         <w:rPr>
@@ -259,6 +268,7 @@
     <w:p>
       <w:pPr>
         <w:numPr>
+          <w:ilvl w:val="0"/>
           <w:numId w:val="0"/>
         </w:numPr>
         <w:rPr>
@@ -277,6 +287,7 @@
     <w:p>
       <w:pPr>
         <w:numPr>
+          <w:ilvl w:val="0"/>
           <w:numId w:val="0"/>
         </w:numPr>
         <w:rPr>
@@ -295,6 +306,7 @@
     <w:p>
       <w:pPr>
         <w:numPr>
+          <w:ilvl w:val="0"/>
           <w:numId w:val="0"/>
         </w:numPr>
         <w:rPr>
@@ -332,6 +344,7 @@
     <w:p>
       <w:pPr>
         <w:numPr>
+          <w:ilvl w:val="0"/>
           <w:numId w:val="0"/>
         </w:numPr>
         <w:rPr>
@@ -350,6 +363,7 @@
     <w:p>
       <w:pPr>
         <w:numPr>
+          <w:ilvl w:val="0"/>
           <w:numId w:val="0"/>
         </w:numPr>
         <w:rPr>
@@ -387,6 +401,7 @@
     <w:p>
       <w:pPr>
         <w:numPr>
+          <w:ilvl w:val="0"/>
           <w:numId w:val="0"/>
         </w:numPr>
         <w:rPr>
@@ -405,6 +420,7 @@
     <w:p>
       <w:pPr>
         <w:numPr>
+          <w:ilvl w:val="0"/>
           <w:numId w:val="0"/>
         </w:numPr>
         <w:rPr>
@@ -442,6 +458,7 @@
     <w:p>
       <w:pPr>
         <w:numPr>
+          <w:ilvl w:val="0"/>
           <w:numId w:val="0"/>
         </w:numPr>
         <w:rPr>
@@ -460,6 +477,7 @@
     <w:p>
       <w:pPr>
         <w:numPr>
+          <w:ilvl w:val="0"/>
           <w:numId w:val="0"/>
         </w:numPr>
         <w:rPr>
@@ -497,6 +515,7 @@
     <w:p>
       <w:pPr>
         <w:numPr>
+          <w:ilvl w:val="0"/>
           <w:numId w:val="0"/>
         </w:numPr>
         <w:rPr>
@@ -515,6 +534,7 @@
     <w:p>
       <w:pPr>
         <w:numPr>
+          <w:ilvl w:val="0"/>
           <w:numId w:val="0"/>
         </w:numPr>
         <w:rPr>
@@ -533,6 +553,7 @@
     <w:p>
       <w:pPr>
         <w:numPr>
+          <w:ilvl w:val="0"/>
           <w:numId w:val="0"/>
         </w:numPr>
         <w:rPr>
@@ -570,6 +591,7 @@
     <w:p>
       <w:pPr>
         <w:numPr>
+          <w:ilvl w:val="0"/>
           <w:numId w:val="0"/>
         </w:numPr>
         <w:rPr>
@@ -588,6 +610,7 @@
     <w:p>
       <w:pPr>
         <w:numPr>
+          <w:ilvl w:val="0"/>
           <w:numId w:val="0"/>
         </w:numPr>
         <w:rPr>
@@ -606,6 +629,7 @@
     <w:p>
       <w:pPr>
         <w:numPr>
+          <w:ilvl w:val="0"/>
           <w:numId w:val="0"/>
         </w:numPr>
         <w:rPr>
@@ -632,6 +656,7 @@
     <w:p>
       <w:pPr>
         <w:numPr>
+          <w:ilvl w:val="0"/>
           <w:numId w:val="0"/>
         </w:numPr>
         <w:rPr>
@@ -650,6 +675,7 @@
     <w:p>
       <w:pPr>
         <w:numPr>
+          <w:ilvl w:val="0"/>
           <w:numId w:val="0"/>
         </w:numPr>
         <w:rPr>
@@ -668,17 +694,19 @@
     <w:p>
       <w:pPr>
         <w:numPr>
-          <w:numId w:val="0"/>
-        </w:numPr>
-        <w:rPr>
-          <w:sz w:val="24"/>
-          <w:szCs w:val="32"/>
-        </w:rPr>
-      </w:pPr>
-    </w:p>
-    <w:p>
-      <w:pPr>
-        <w:numPr>
+          <w:ilvl w:val="0"/>
+          <w:numId w:val="0"/>
+        </w:numPr>
+        <w:rPr>
+          <w:sz w:val="24"/>
+          <w:szCs w:val="32"/>
+        </w:rPr>
+      </w:pPr>
+    </w:p>
+    <w:p>
+      <w:pPr>
+        <w:numPr>
+          <w:ilvl w:val="0"/>
           <w:numId w:val="0"/>
         </w:numPr>
         <w:rPr>
@@ -697,6 +725,7 @@
     <w:p>
       <w:pPr>
         <w:numPr>
+          <w:ilvl w:val="0"/>
           <w:numId w:val="0"/>
         </w:numPr>
         <w:rPr>
@@ -734,6 +763,7 @@
     <w:p>
       <w:pPr>
         <w:numPr>
+          <w:ilvl w:val="0"/>
           <w:numId w:val="0"/>
         </w:numPr>
         <w:rPr>
@@ -752,6 +782,7 @@
     <w:p>
       <w:pPr>
         <w:numPr>
+          <w:ilvl w:val="0"/>
           <w:numId w:val="0"/>
         </w:numPr>
         <w:rPr>
@@ -770,6 +801,7 @@
     <w:p>
       <w:pPr>
         <w:numPr>
+          <w:ilvl w:val="0"/>
           <w:numId w:val="0"/>
         </w:numPr>
         <w:rPr>
@@ -788,28 +820,31 @@
     <w:p>
       <w:pPr>
         <w:numPr>
-          <w:numId w:val="0"/>
-        </w:numPr>
-        <w:rPr>
-          <w:sz w:val="24"/>
-          <w:szCs w:val="32"/>
-        </w:rPr>
-      </w:pPr>
-    </w:p>
-    <w:p>
-      <w:pPr>
-        <w:numPr>
-          <w:numId w:val="0"/>
-        </w:numPr>
-        <w:rPr>
-          <w:sz w:val="24"/>
-          <w:szCs w:val="32"/>
-        </w:rPr>
-      </w:pPr>
-    </w:p>
-    <w:p>
-      <w:pPr>
-        <w:numPr>
+          <w:ilvl w:val="0"/>
+          <w:numId w:val="0"/>
+        </w:numPr>
+        <w:rPr>
+          <w:sz w:val="24"/>
+          <w:szCs w:val="32"/>
+        </w:rPr>
+      </w:pPr>
+    </w:p>
+    <w:p>
+      <w:pPr>
+        <w:numPr>
+          <w:ilvl w:val="0"/>
+          <w:numId w:val="0"/>
+        </w:numPr>
+        <w:rPr>
+          <w:sz w:val="24"/>
+          <w:szCs w:val="32"/>
+        </w:rPr>
+      </w:pPr>
+    </w:p>
+    <w:p>
+      <w:pPr>
+        <w:numPr>
+          <w:ilvl w:val="0"/>
           <w:numId w:val="0"/>
         </w:numPr>
         <w:rPr>
@@ -847,6 +882,7 @@
     <w:p>
       <w:pPr>
         <w:numPr>
+          <w:ilvl w:val="0"/>
           <w:numId w:val="0"/>
         </w:numPr>
         <w:rPr>
@@ -884,6 +920,7 @@
     <w:p>
       <w:pPr>
         <w:numPr>
+          <w:ilvl w:val="0"/>
           <w:numId w:val="0"/>
         </w:numPr>
         <w:rPr>
@@ -902,6 +939,7 @@
     <w:p>
       <w:pPr>
         <w:numPr>
+          <w:ilvl w:val="0"/>
           <w:numId w:val="0"/>
         </w:numPr>
         <w:rPr>
@@ -915,6 +953,1019 @@
           <w:szCs w:val="32"/>
         </w:rPr>
         <w:t>3、安装docker</w:t>
+      </w:r>
+    </w:p>
+    <w:p>
+      <w:pPr>
+        <w:numPr>
+          <w:ilvl w:val="0"/>
+          <w:numId w:val="0"/>
+        </w:numPr>
+        <w:rPr>
+          <w:sz w:val="24"/>
+          <w:szCs w:val="32"/>
+        </w:rPr>
+      </w:pPr>
+      <w:r>
+        <w:rPr>
+          <w:sz w:val="24"/>
+          <w:szCs w:val="32"/>
+        </w:rPr>
+        <w:t>[root@node1 ~]# rpm -ihv docker/docker_pkgs/*rpm</w:t>
+      </w:r>
+    </w:p>
+    <w:p>
+      <w:pPr>
+        <w:numPr>
+          <w:ilvl w:val="0"/>
+          <w:numId w:val="4"/>
+        </w:numPr>
+        <w:rPr>
+          <w:sz w:val="24"/>
+          <w:szCs w:val="32"/>
+        </w:rPr>
+      </w:pPr>
+      <w:r>
+        <w:rPr>
+          <w:sz w:val="24"/>
+          <w:szCs w:val="32"/>
+        </w:rPr>
+        <w:t>启动服务</w:t>
+      </w:r>
+    </w:p>
+    <w:p>
+      <w:pPr>
+        <w:numPr>
+          <w:numId w:val="0"/>
+        </w:numPr>
+        <w:rPr>
+          <w:sz w:val="24"/>
+          <w:szCs w:val="32"/>
+        </w:rPr>
+      </w:pPr>
+      <w:r>
+        <w:rPr>
+          <w:sz w:val="24"/>
+          <w:szCs w:val="32"/>
+        </w:rPr>
+        <w:t>[root@node1 ~]# systemctl start docker</w:t>
+      </w:r>
+    </w:p>
+    <w:p>
+      <w:pPr>
+        <w:numPr>
+          <w:numId w:val="0"/>
+        </w:numPr>
+        <w:rPr>
+          <w:sz w:val="24"/>
+          <w:szCs w:val="32"/>
+        </w:rPr>
+      </w:pPr>
+      <w:r>
+        <w:rPr>
+          <w:sz w:val="24"/>
+          <w:szCs w:val="32"/>
+        </w:rPr>
+        <w:t>[root@node1 ~]# systemctl enable docker</w:t>
+      </w:r>
+    </w:p>
+    <w:p>
+      <w:pPr>
+        <w:numPr>
+          <w:numId w:val="0"/>
+        </w:numPr>
+        <w:rPr>
+          <w:sz w:val="24"/>
+          <w:szCs w:val="32"/>
+        </w:rPr>
+      </w:pPr>
+      <w:r>
+        <w:rPr>
+          <w:sz w:val="24"/>
+          <w:szCs w:val="32"/>
+        </w:rPr>
+        <w:t>5、导入镜像</w:t>
+      </w:r>
+    </w:p>
+    <w:p>
+      <w:pPr>
+        <w:numPr>
+          <w:ilvl w:val="0"/>
+          <w:numId w:val="0"/>
+        </w:numPr>
+        <w:rPr>
+          <w:sz w:val="24"/>
+          <w:szCs w:val="32"/>
+        </w:rPr>
+      </w:pPr>
+      <w:r>
+        <w:rPr>
+          <w:sz w:val="24"/>
+          <w:szCs w:val="32"/>
+        </w:rPr>
+        <w:t>[root@node1 ~]# docker load &lt; docker/images/gitlab_zh.tar</w:t>
+      </w:r>
+    </w:p>
+    <w:p>
+      <w:pPr>
+        <w:numPr>
+          <w:ilvl w:val="0"/>
+          <w:numId w:val="5"/>
+        </w:numPr>
+        <w:rPr>
+          <w:sz w:val="24"/>
+          <w:szCs w:val="32"/>
+        </w:rPr>
+      </w:pPr>
+      <w:r>
+        <w:rPr>
+          <w:sz w:val="24"/>
+          <w:szCs w:val="32"/>
+        </w:rPr>
+        <w:t>为了方便gitlab容器的运行，将node1的ssh服务切换成2222端口</w:t>
+      </w:r>
+    </w:p>
+    <w:p>
+      <w:pPr>
+        <w:numPr>
+          <w:numId w:val="0"/>
+        </w:numPr>
+        <w:rPr>
+          <w:sz w:val="24"/>
+          <w:szCs w:val="32"/>
+        </w:rPr>
+      </w:pPr>
+      <w:r>
+        <w:rPr>
+          <w:sz w:val="24"/>
+          <w:szCs w:val="32"/>
+        </w:rPr>
+        <w:t xml:space="preserve">[root@node1 ~]# vim /etc/ssh/sshd_config </w:t>
+      </w:r>
+    </w:p>
+    <w:p>
+      <w:pPr>
+        <w:numPr>
+          <w:numId w:val="0"/>
+        </w:numPr>
+        <w:rPr>
+          <w:sz w:val="24"/>
+          <w:szCs w:val="32"/>
+        </w:rPr>
+      </w:pPr>
+      <w:r>
+        <w:rPr>
+          <w:sz w:val="24"/>
+          <w:szCs w:val="32"/>
+        </w:rPr>
+        <w:t>Port 2222</w:t>
+      </w:r>
+    </w:p>
+    <w:p>
+      <w:pPr>
+        <w:numPr>
+          <w:numId w:val="0"/>
+        </w:numPr>
+        <w:rPr>
+          <w:sz w:val="24"/>
+          <w:szCs w:val="32"/>
+        </w:rPr>
+      </w:pPr>
+      <w:r>
+        <w:rPr>
+          <w:sz w:val="24"/>
+          <w:szCs w:val="32"/>
+        </w:rPr>
+        <w:t>[root@node1 ~]# systemctl restart sshd</w:t>
+      </w:r>
+    </w:p>
+    <w:p>
+      <w:pPr>
+        <w:numPr>
+          <w:numId w:val="0"/>
+        </w:numPr>
+        <w:rPr>
+          <w:sz w:val="24"/>
+          <w:szCs w:val="32"/>
+        </w:rPr>
+      </w:pPr>
+      <w:r>
+        <w:rPr>
+          <w:sz w:val="24"/>
+          <w:szCs w:val="32"/>
+        </w:rPr>
+        <w:t>7、重新登陆到node1</w:t>
+      </w:r>
+    </w:p>
+    <w:p>
+      <w:pPr>
+        <w:numPr>
+          <w:ilvl w:val="0"/>
+          <w:numId w:val="0"/>
+        </w:numPr>
+        <w:rPr>
+          <w:sz w:val="24"/>
+          <w:szCs w:val="32"/>
+        </w:rPr>
+      </w:pPr>
+      <w:r>
+        <w:rPr>
+          <w:sz w:val="24"/>
+          <w:szCs w:val="32"/>
+        </w:rPr>
+        <w:t>[root@room8pc16 nsd2018]# ssh  node1  -p  2222</w:t>
+      </w:r>
+    </w:p>
+    <w:p>
+      <w:pPr>
+        <w:numPr>
+          <w:ilvl w:val="0"/>
+          <w:numId w:val="0"/>
+        </w:numPr>
+        <w:rPr>
+          <w:sz w:val="24"/>
+          <w:szCs w:val="32"/>
+        </w:rPr>
+      </w:pPr>
+      <w:r>
+        <w:rPr>
+          <w:sz w:val="24"/>
+          <w:szCs w:val="32"/>
+        </w:rPr>
+        <w:t>8、启动新容器。将将容器的443、80、22端口发布出去。当容器意外停止的时候，将其重启。再将容器的配置目录、日志目录、数据目录映射到本/srv/gitlab目录。</w:t>
+      </w:r>
+    </w:p>
+    <w:p>
+      <w:pPr>
+        <w:numPr>
+          <w:ilvl w:val="0"/>
+          <w:numId w:val="0"/>
+        </w:numPr>
+        <w:rPr>
+          <w:sz w:val="24"/>
+          <w:szCs w:val="32"/>
+        </w:rPr>
+      </w:pPr>
+      <w:r>
+        <w:rPr>
+          <w:sz w:val="24"/>
+          <w:szCs w:val="32"/>
+        </w:rPr>
+        <w:t xml:space="preserve">[root@node1 ~]# docker run -d -h gitlab --name gitlab -p 443:443 -p 80:80 -p 22:22 --restart always -v /srv/gitlab/config:/etc/gitlab -v /srv/gitlab/log:/var/log/gitlab -v /srv/gitlab/data gitlab_zh:latest </w:t>
+      </w:r>
+    </w:p>
+    <w:p>
+      <w:pPr>
+        <w:numPr>
+          <w:ilvl w:val="0"/>
+          <w:numId w:val="6"/>
+        </w:numPr>
+        <w:rPr>
+          <w:sz w:val="24"/>
+          <w:szCs w:val="32"/>
+        </w:rPr>
+      </w:pPr>
+      <w:r>
+        <w:rPr>
+          <w:sz w:val="24"/>
+          <w:szCs w:val="32"/>
+        </w:rPr>
+        <w:t>配置gitlab</w:t>
+      </w:r>
+    </w:p>
+    <w:p>
+      <w:pPr>
+        <w:numPr>
+          <w:ilvl w:val="0"/>
+          <w:numId w:val="7"/>
+        </w:numPr>
+        <w:rPr>
+          <w:sz w:val="24"/>
+          <w:szCs w:val="32"/>
+        </w:rPr>
+      </w:pPr>
+      <w:r>
+        <w:rPr>
+          <w:sz w:val="24"/>
+          <w:szCs w:val="32"/>
+        </w:rPr>
+        <w:t>访问http://192.168.4.1，第一次访问需要设置密码，密码必须8位以上。如1234.com</w:t>
+      </w:r>
+    </w:p>
+    <w:p>
+      <w:pPr>
+        <w:numPr>
+          <w:ilvl w:val="0"/>
+          <w:numId w:val="7"/>
+        </w:numPr>
+        <w:rPr>
+          <w:sz w:val="24"/>
+          <w:szCs w:val="32"/>
+        </w:rPr>
+      </w:pPr>
+      <w:r>
+        <w:rPr>
+          <w:sz w:val="24"/>
+          <w:szCs w:val="32"/>
+        </w:rPr>
+        <w:t>登陆时，用户名是root，密码是1234.com</w:t>
+      </w:r>
+    </w:p>
+    <w:p>
+      <w:pPr>
+        <w:numPr>
+          <w:ilvl w:val="0"/>
+          <w:numId w:val="7"/>
+        </w:numPr>
+        <w:rPr>
+          <w:sz w:val="24"/>
+          <w:szCs w:val="32"/>
+        </w:rPr>
+      </w:pPr>
+      <w:r>
+        <w:rPr>
+          <w:sz w:val="24"/>
+          <w:szCs w:val="32"/>
+        </w:rPr>
+        <w:t>创建群组，群组路径和名字填写devops，类型为公开</w:t>
+      </w:r>
+    </w:p>
+    <w:p>
+      <w:pPr>
+        <w:numPr>
+          <w:ilvl w:val="0"/>
+          <w:numId w:val="7"/>
+        </w:numPr>
+        <w:rPr>
+          <w:sz w:val="24"/>
+          <w:szCs w:val="32"/>
+        </w:rPr>
+      </w:pPr>
+      <w:r>
+        <w:rPr>
+          <w:sz w:val="24"/>
+          <w:szCs w:val="32"/>
+        </w:rPr>
+        <w:t>创建群组后，右下角有创建项目，点击以创建项目</w:t>
+      </w:r>
+    </w:p>
+    <w:p>
+      <w:pPr>
+        <w:numPr>
+          <w:ilvl w:val="0"/>
+          <w:numId w:val="7"/>
+        </w:numPr>
+        <w:rPr>
+          <w:sz w:val="24"/>
+          <w:szCs w:val="32"/>
+        </w:rPr>
+      </w:pPr>
+      <w:r>
+        <w:rPr>
+          <w:sz w:val="24"/>
+          <w:szCs w:val="32"/>
+        </w:rPr>
+        <w:t>拉取项目测试</w:t>
+      </w:r>
+    </w:p>
+    <w:p>
+      <w:pPr>
+        <w:numPr>
+          <w:numId w:val="0"/>
+        </w:numPr>
+        <w:rPr>
+          <w:sz w:val="24"/>
+          <w:szCs w:val="32"/>
+        </w:rPr>
+      </w:pPr>
+      <w:r>
+        <w:rPr>
+          <w:sz w:val="24"/>
+          <w:szCs w:val="32"/>
+        </w:rPr>
+        <w:t>[root@room8pc16 tmp]# cd  /tmp/</w:t>
+      </w:r>
+    </w:p>
+    <w:p>
+      <w:pPr>
+        <w:numPr>
+          <w:numId w:val="0"/>
+        </w:numPr>
+        <w:rPr>
+          <w:sz w:val="24"/>
+          <w:szCs w:val="32"/>
+        </w:rPr>
+      </w:pPr>
+      <w:r>
+        <w:rPr>
+          <w:sz w:val="24"/>
+          <w:szCs w:val="32"/>
+        </w:rPr>
+        <w:t>[root@room8pc16 tmp]# git clone http://192.1689.4.1/devops/core_py.git</w:t>
+      </w:r>
+    </w:p>
+    <w:p>
+      <w:pPr>
+        <w:numPr>
+          <w:numId w:val="0"/>
+        </w:numPr>
+        <w:rPr>
+          <w:sz w:val="24"/>
+          <w:szCs w:val="32"/>
+        </w:rPr>
+      </w:pPr>
+      <w:r>
+        <w:rPr>
+          <w:sz w:val="24"/>
+          <w:szCs w:val="32"/>
+        </w:rPr>
+        <w:t>以下是三种情况的使用说明：第一是先在gitlab上创建项目，然后clone到本地，最后在本地进入目录开始编写代码；第二种情况是本地已有一个目录，但是还没有加入到版本库管理；第三种情况是本地已有目录，并且已经通过git init初始化过版本库了</w:t>
+      </w:r>
+    </w:p>
+    <w:p>
+      <w:pPr>
+        <w:numPr>
+          <w:numId w:val="0"/>
+        </w:numPr>
+        <w:rPr>
+          <w:sz w:val="24"/>
+          <w:szCs w:val="32"/>
+        </w:rPr>
+      </w:pPr>
+      <w:r>
+        <w:drawing>
+          <wp:inline distT="0" distB="0" distL="114300" distR="114300">
+            <wp:extent cx="5190490" cy="5323840"/>
+            <wp:effectExtent l="0" t="0" r="10160" b="10160"/>
+            <wp:docPr id="1" name="图片 1"/>
+            <wp:cNvGraphicFramePr>
+              <a:graphicFrameLocks xmlns:a="http://schemas.openxmlformats.org/drawingml/2006/main" noChangeAspect="1"/>
+            </wp:cNvGraphicFramePr>
+            <a:graphic xmlns:a="http://schemas.openxmlformats.org/drawingml/2006/main">
+              <a:graphicData uri="http://schemas.openxmlformats.org/drawingml/2006/picture">
+                <pic:pic xmlns:pic="http://schemas.openxmlformats.org/drawingml/2006/picture">
+                  <pic:nvPicPr>
+                    <pic:cNvPr id="1" name="图片 1"/>
+                    <pic:cNvPicPr>
+                      <a:picLocks noChangeAspect="1"/>
+                    </pic:cNvPicPr>
+                  </pic:nvPicPr>
+                  <pic:blipFill>
+                    <a:blip r:embed="rId4"/>
+                    <a:stretch>
+                      <a:fillRect/>
+                    </a:stretch>
+                  </pic:blipFill>
+                  <pic:spPr>
+                    <a:xfrm>
+                      <a:off x="0" y="0"/>
+                      <a:ext cx="5190490" cy="5323840"/>
+                    </a:xfrm>
+                    <a:prstGeom prst="rect">
+                      <a:avLst/>
+                    </a:prstGeom>
+                    <a:noFill/>
+                    <a:ln w="9525">
+                      <a:noFill/>
+                      <a:miter/>
+                    </a:ln>
+                  </pic:spPr>
+                </pic:pic>
+              </a:graphicData>
+            </a:graphic>
+          </wp:inline>
+        </w:drawing>
+      </w:r>
+    </w:p>
+    <w:p>
+      <w:pPr>
+        <w:numPr>
+          <w:ilvl w:val="0"/>
+          <w:numId w:val="8"/>
+        </w:numPr>
+        <w:rPr>
+          <w:sz w:val="24"/>
+          <w:szCs w:val="32"/>
+        </w:rPr>
+      </w:pPr>
+      <w:r>
+        <w:rPr>
+          <w:sz w:val="24"/>
+          <w:szCs w:val="32"/>
+        </w:rPr>
+        <w:t>创建用户、授权可以向项目中提交代码。</w:t>
+      </w:r>
+    </w:p>
+    <w:p>
+      <w:pPr>
+        <w:numPr>
+          <w:numId w:val="0"/>
+        </w:numPr>
+        <w:rPr>
+          <w:sz w:val="24"/>
+          <w:szCs w:val="32"/>
+        </w:rPr>
+      </w:pPr>
+      <w:r>
+        <w:rPr>
+          <w:sz w:val="24"/>
+          <w:szCs w:val="32"/>
+        </w:rPr>
+        <w:t>点击Web页面上方的扳手图标，点击新建用户。新建用户时不能设置密码，创建成功后，点击“编辑”可以设置。</w:t>
+      </w:r>
+    </w:p>
+    <w:p>
+      <w:pPr>
+        <w:numPr>
+          <w:ilvl w:val="0"/>
+          <w:numId w:val="8"/>
+        </w:numPr>
+        <w:rPr>
+          <w:sz w:val="24"/>
+          <w:szCs w:val="32"/>
+        </w:rPr>
+      </w:pPr>
+      <w:r>
+        <w:rPr>
+          <w:sz w:val="24"/>
+          <w:szCs w:val="32"/>
+        </w:rPr>
+        <w:t>root用户将新建的用户加入到群组中，并且设置新用户为“主程序员”，用户就可以上传代码</w:t>
+      </w:r>
+    </w:p>
+    <w:p>
+      <w:pPr>
+        <w:numPr>
+          <w:ilvl w:val="0"/>
+          <w:numId w:val="8"/>
+        </w:numPr>
+        <w:rPr>
+          <w:sz w:val="24"/>
+          <w:szCs w:val="32"/>
+        </w:rPr>
+      </w:pPr>
+      <w:r>
+        <w:rPr>
+          <w:sz w:val="24"/>
+          <w:szCs w:val="32"/>
+        </w:rPr>
+        <w:t>在本地配置新用户，实现ssh上传代码</w:t>
+      </w:r>
+    </w:p>
+    <w:p>
+      <w:pPr>
+        <w:numPr>
+          <w:ilvl w:val="0"/>
+          <w:numId w:val="9"/>
+        </w:numPr>
+        <w:rPr>
+          <w:sz w:val="24"/>
+          <w:szCs w:val="32"/>
+        </w:rPr>
+      </w:pPr>
+      <w:r>
+        <w:rPr>
+          <w:sz w:val="24"/>
+          <w:szCs w:val="32"/>
+        </w:rPr>
+        <w:t>在gitlab的web页面上注销root用户，用新用户登陆，首次登陆需要修改密码，新老密码可以一样。</w:t>
+      </w:r>
+    </w:p>
+    <w:p>
+      <w:pPr>
+        <w:numPr>
+          <w:ilvl w:val="0"/>
+          <w:numId w:val="9"/>
+        </w:numPr>
+        <w:rPr>
+          <w:sz w:val="24"/>
+          <w:szCs w:val="32"/>
+        </w:rPr>
+      </w:pPr>
+      <w:r>
+        <w:rPr>
+          <w:sz w:val="24"/>
+          <w:szCs w:val="32"/>
+        </w:rPr>
+        <w:t>用户在本地生成ssh密钥</w:t>
+      </w:r>
+    </w:p>
+    <w:p>
+      <w:pPr>
+        <w:numPr>
+          <w:numId w:val="0"/>
+        </w:numPr>
+        <w:rPr>
+          <w:sz w:val="24"/>
+          <w:szCs w:val="32"/>
+        </w:rPr>
+      </w:pPr>
+      <w:r>
+        <w:rPr>
+          <w:sz w:val="24"/>
+          <w:szCs w:val="32"/>
+        </w:rPr>
+        <w:t>[root@node1 ~]# ssh-keygen -t rsa -C "zhangzg@tedu.cn" -b 4096</w:t>
+      </w:r>
+    </w:p>
+    <w:p>
+      <w:pPr>
+        <w:numPr>
+          <w:ilvl w:val="0"/>
+          <w:numId w:val="9"/>
+        </w:numPr>
+        <w:rPr>
+          <w:sz w:val="24"/>
+          <w:szCs w:val="32"/>
+        </w:rPr>
+      </w:pPr>
+      <w:r>
+        <w:rPr>
+          <w:sz w:val="24"/>
+          <w:szCs w:val="32"/>
+        </w:rPr>
+        <w:t>查看密钥内容</w:t>
+      </w:r>
+    </w:p>
+    <w:p>
+      <w:pPr>
+        <w:numPr>
+          <w:numId w:val="0"/>
+        </w:numPr>
+        <w:rPr>
+          <w:sz w:val="24"/>
+          <w:szCs w:val="32"/>
+        </w:rPr>
+      </w:pPr>
+      <w:r>
+        <w:rPr>
+          <w:sz w:val="24"/>
+          <w:szCs w:val="32"/>
+        </w:rPr>
+        <w:t xml:space="preserve">[root@node1 ~]# cat /root/.ssh/id_rsa.pub </w:t>
+      </w:r>
+    </w:p>
+    <w:p>
+      <w:pPr>
+        <w:numPr>
+          <w:ilvl w:val="0"/>
+          <w:numId w:val="9"/>
+        </w:numPr>
+        <w:rPr>
+          <w:sz w:val="24"/>
+          <w:szCs w:val="32"/>
+        </w:rPr>
+      </w:pPr>
+      <w:r>
+        <w:rPr>
+          <w:sz w:val="24"/>
+          <w:szCs w:val="32"/>
+        </w:rPr>
+        <w:t>在gitlab页面上点击左侧边栏的ssh密钥，把第（3）步查看到的密钥内容粘贴进来</w:t>
+      </w:r>
+    </w:p>
+    <w:p>
+      <w:pPr>
+        <w:numPr>
+          <w:ilvl w:val="0"/>
+          <w:numId w:val="10"/>
+        </w:numPr>
+        <w:rPr>
+          <w:sz w:val="24"/>
+          <w:szCs w:val="32"/>
+        </w:rPr>
+      </w:pPr>
+      <w:r>
+        <w:rPr>
+          <w:sz w:val="24"/>
+          <w:szCs w:val="32"/>
+        </w:rPr>
+        <w:t>本地上传代码测试</w:t>
+      </w:r>
+    </w:p>
+    <w:p>
+      <w:pPr>
+        <w:numPr>
+          <w:numId w:val="0"/>
+        </w:numPr>
+        <w:rPr>
+          <w:sz w:val="24"/>
+          <w:szCs w:val="32"/>
+        </w:rPr>
+      </w:pPr>
+      <w:r>
+        <w:rPr>
+          <w:sz w:val="24"/>
+          <w:szCs w:val="32"/>
+        </w:rPr>
+        <w:t>（1）创建本地版本库</w:t>
+      </w:r>
+    </w:p>
+    <w:p>
+      <w:pPr>
+        <w:numPr>
+          <w:numId w:val="0"/>
+        </w:numPr>
+        <w:rPr>
+          <w:sz w:val="24"/>
+          <w:szCs w:val="32"/>
+        </w:rPr>
+      </w:pPr>
+      <w:r>
+        <w:rPr>
+          <w:sz w:val="24"/>
+          <w:szCs w:val="32"/>
+        </w:rPr>
+        <w:t>[root@node1 ~]# mkdir  myproject</w:t>
+      </w:r>
+    </w:p>
+    <w:p>
+      <w:pPr>
+        <w:numPr>
+          <w:numId w:val="0"/>
+        </w:numPr>
+        <w:rPr>
+          <w:sz w:val="24"/>
+          <w:szCs w:val="32"/>
+        </w:rPr>
+      </w:pPr>
+      <w:r>
+        <w:rPr>
+          <w:sz w:val="24"/>
+          <w:szCs w:val="32"/>
+        </w:rPr>
+        <w:t>[root@node1 ~]# cd  myproject/</w:t>
+      </w:r>
+    </w:p>
+    <w:p>
+      <w:pPr>
+        <w:numPr>
+          <w:numId w:val="0"/>
+        </w:numPr>
+        <w:rPr>
+          <w:sz w:val="24"/>
+          <w:szCs w:val="32"/>
+        </w:rPr>
+      </w:pPr>
+      <w:r>
+        <w:rPr>
+          <w:sz w:val="24"/>
+          <w:szCs w:val="32"/>
+        </w:rPr>
+        <w:t>[root@node1 myproject]# cp  /etc/hosts .</w:t>
+      </w:r>
+    </w:p>
+    <w:p>
+      <w:pPr>
+        <w:numPr>
+          <w:numId w:val="0"/>
+        </w:numPr>
+        <w:rPr>
+          <w:sz w:val="24"/>
+          <w:szCs w:val="32"/>
+        </w:rPr>
+      </w:pPr>
+      <w:r>
+        <w:rPr>
+          <w:sz w:val="24"/>
+          <w:szCs w:val="32"/>
+        </w:rPr>
+        <w:t xml:space="preserve">[root@node1 myproject]# git  init </w:t>
+      </w:r>
+    </w:p>
+    <w:p>
+      <w:pPr>
+        <w:numPr>
+          <w:numId w:val="0"/>
+        </w:numPr>
+        <w:rPr>
+          <w:sz w:val="24"/>
+          <w:szCs w:val="32"/>
+        </w:rPr>
+      </w:pPr>
+      <w:r>
+        <w:rPr>
+          <w:sz w:val="24"/>
+          <w:szCs w:val="32"/>
+        </w:rPr>
+        <w:t>[root@node1 myproject]# git add .</w:t>
+      </w:r>
+    </w:p>
+    <w:p>
+      <w:pPr>
+        <w:numPr>
+          <w:numId w:val="0"/>
+        </w:numPr>
+        <w:rPr>
+          <w:sz w:val="24"/>
+          <w:szCs w:val="32"/>
+        </w:rPr>
+      </w:pPr>
+      <w:r>
+        <w:rPr>
+          <w:sz w:val="24"/>
+          <w:szCs w:val="32"/>
+        </w:rPr>
+        <w:t>[root@node1 myproject]# git commit -m "init myproject"</w:t>
+      </w:r>
+    </w:p>
+    <w:p>
+      <w:pPr>
+        <w:numPr>
+          <w:numId w:val="0"/>
+        </w:numPr>
+        <w:rPr>
+          <w:sz w:val="24"/>
+          <w:szCs w:val="32"/>
+        </w:rPr>
+      </w:pPr>
+      <w:r>
+        <w:rPr>
+          <w:sz w:val="24"/>
+          <w:szCs w:val="32"/>
+        </w:rPr>
+        <w:t>（2）上传代码</w:t>
+      </w:r>
+    </w:p>
+    <w:p>
+      <w:pPr>
+        <w:numPr>
+          <w:numId w:val="0"/>
+        </w:numPr>
+        <w:rPr>
+          <w:sz w:val="24"/>
+          <w:szCs w:val="32"/>
+        </w:rPr>
+      </w:pPr>
+      <w:r>
+        <w:rPr>
+          <w:sz w:val="24"/>
+          <w:szCs w:val="32"/>
+        </w:rPr>
+        <w:t>[root@node1 myproject]# git remote rename origin old-origin</w:t>
+      </w:r>
+    </w:p>
+    <w:p>
+      <w:pPr>
+        <w:numPr>
+          <w:numId w:val="0"/>
+        </w:numPr>
+        <w:rPr>
+          <w:sz w:val="24"/>
+          <w:szCs w:val="32"/>
+        </w:rPr>
+      </w:pPr>
+      <w:r>
+        <w:rPr>
+          <w:sz w:val="24"/>
+          <w:szCs w:val="32"/>
+        </w:rPr>
+        <w:t>如果出现以下错误，可以忽略</w:t>
+      </w:r>
+    </w:p>
+    <w:p>
+      <w:pPr>
+        <w:numPr>
+          <w:numId w:val="0"/>
+        </w:numPr>
+        <w:rPr>
+          <w:sz w:val="24"/>
+          <w:szCs w:val="32"/>
+        </w:rPr>
+      </w:pPr>
+      <w:r>
+        <w:rPr>
+          <w:sz w:val="24"/>
+          <w:szCs w:val="32"/>
+        </w:rPr>
+        <w:t>error: 不能重命名配置小节 'remote.origin' 到 'remote.old-origin'</w:t>
+      </w:r>
+    </w:p>
+    <w:p>
+      <w:pPr>
+        <w:numPr>
+          <w:numId w:val="0"/>
+        </w:numPr>
+        <w:rPr>
+          <w:sz w:val="24"/>
+          <w:szCs w:val="32"/>
+        </w:rPr>
+      </w:pPr>
+      <w:r>
+        <w:rPr>
+          <w:sz w:val="24"/>
+          <w:szCs w:val="32"/>
+        </w:rPr>
+        <w:t>[root@node1 myproject]# git remote add origin git@192.168.4.1:devops/core_py.git</w:t>
+      </w:r>
+    </w:p>
+    <w:p>
+      <w:pPr>
+        <w:numPr>
+          <w:numId w:val="0"/>
+        </w:numPr>
+        <w:rPr>
+          <w:sz w:val="24"/>
+          <w:szCs w:val="32"/>
+        </w:rPr>
+      </w:pPr>
+      <w:r>
+        <w:rPr>
+          <w:sz w:val="24"/>
+          <w:szCs w:val="32"/>
+        </w:rPr>
+        <w:t>[root@node1 myproject]# git  push  -u  origin  --all</w:t>
+      </w:r>
+    </w:p>
+    <w:p>
+      <w:pPr>
+        <w:numPr>
+          <w:ilvl w:val="0"/>
+          <w:numId w:val="11"/>
+        </w:numPr>
+        <w:rPr>
+          <w:sz w:val="24"/>
+          <w:szCs w:val="32"/>
+        </w:rPr>
+      </w:pPr>
+      <w:r>
+        <w:rPr>
+          <w:sz w:val="24"/>
+          <w:szCs w:val="32"/>
+        </w:rPr>
+        <w:t>如果有代码的修改，只要git add / git commit /git push即可</w:t>
+      </w:r>
+    </w:p>
+    <w:p>
+      <w:pPr>
+        <w:numPr>
+          <w:numId w:val="0"/>
+        </w:numPr>
+        <w:rPr>
+          <w:sz w:val="24"/>
+          <w:szCs w:val="32"/>
+        </w:rPr>
+      </w:pPr>
+      <w:r>
+        <w:rPr>
+          <w:sz w:val="24"/>
+          <w:szCs w:val="32"/>
+        </w:rPr>
+        <w:t>[root@node1 myproject]# cp /etc/passwd .</w:t>
+      </w:r>
+    </w:p>
+    <w:p>
+      <w:pPr>
+        <w:numPr>
+          <w:numId w:val="0"/>
+        </w:numPr>
+        <w:rPr>
+          <w:sz w:val="24"/>
+          <w:szCs w:val="32"/>
+        </w:rPr>
+      </w:pPr>
+      <w:r>
+        <w:rPr>
+          <w:sz w:val="24"/>
+          <w:szCs w:val="32"/>
+        </w:rPr>
+        <w:t>[root@node1 myproject]# git add .</w:t>
+      </w:r>
+    </w:p>
+    <w:p>
+      <w:pPr>
+        <w:numPr>
+          <w:numId w:val="0"/>
+        </w:numPr>
+        <w:rPr>
+          <w:sz w:val="24"/>
+          <w:szCs w:val="32"/>
+        </w:rPr>
+      </w:pPr>
+      <w:r>
+        <w:rPr>
+          <w:sz w:val="24"/>
+          <w:szCs w:val="32"/>
+        </w:rPr>
+        <w:t>[root@node1 myproject]# git commit -m "add new file passwd"</w:t>
+      </w:r>
+    </w:p>
+    <w:p>
+      <w:pPr>
+        <w:numPr>
+          <w:numId w:val="0"/>
+        </w:numPr>
+        <w:rPr>
+          <w:sz w:val="24"/>
+          <w:szCs w:val="32"/>
+        </w:rPr>
+      </w:pPr>
+      <w:r>
+        <w:rPr>
+          <w:sz w:val="24"/>
+          <w:szCs w:val="32"/>
+        </w:rPr>
+        <w:t>[root@node1 myproject]# git push</w:t>
       </w:r>
     </w:p>
     <w:p>
@@ -929,35 +1980,6 @@
       </w:pPr>
       <w:bookmarkStart w:id="0" w:name="_GoBack"/>
       <w:bookmarkEnd w:id="0"/>
-      <w:r>
-        <w:rPr>
-          <w:sz w:val="24"/>
-          <w:szCs w:val="32"/>
-        </w:rPr>
-        <w:t>[root@node1 ~]# rpm -ihv docker/docker_pkgs/*rpm</w:t>
-      </w:r>
-    </w:p>
-    <w:p>
-      <w:pPr>
-        <w:numPr>
-          <w:numId w:val="0"/>
-        </w:numPr>
-        <w:rPr>
-          <w:sz w:val="24"/>
-          <w:szCs w:val="32"/>
-        </w:rPr>
-      </w:pPr>
-    </w:p>
-    <w:p>
-      <w:pPr>
-        <w:numPr>
-          <w:numId w:val="0"/>
-        </w:numPr>
-        <w:rPr>
-          <w:sz w:val="24"/>
-          <w:szCs w:val="32"/>
-        </w:rPr>
-      </w:pPr>
     </w:p>
     <w:sectPr>
       <w:pgSz w:w="11906" w:h="16838"/>
@@ -971,12 +1993,36 @@
 
 <file path=word/numbering.xml><?xml version="1.0" encoding="utf-8"?>
 <w:numbering xmlns:wpc="http://schemas.microsoft.com/office/word/2010/wordprocessingCanvas" xmlns:mc="http://schemas.openxmlformats.org/markup-compatibility/2006" xmlns:o="urn:schemas-microsoft-com:office:office" xmlns:r="http://schemas.openxmlformats.org/officeDocument/2006/relationships" xmlns:m="http://schemas.openxmlformats.org/officeDocument/2006/math" xmlns:v="urn:schemas-microsoft-com:vml" xmlns:wp14="http://schemas.microsoft.com/office/word/2010/wordprocessingDrawing" xmlns:wp="http://schemas.openxmlformats.org/drawingml/2006/wordprocessingDrawing" xmlns:w10="urn:schemas-microsoft-com:office:word" xmlns:w="http://schemas.openxmlformats.org/wordprocessingml/2006/main" xmlns:w14="http://schemas.microsoft.com/office/word/2010/wordml" xmlns:wpg="http://schemas.microsoft.com/office/word/2010/wordprocessingGroup" xmlns:wpi="http://schemas.microsoft.com/office/word/2010/wordprocessingInk" xmlns:wne="http://schemas.microsoft.com/office/word/2006/wordml" xmlns:wps="http://schemas.microsoft.com/office/word/2010/wordprocessingShape" mc:Ignorable="w14 wp14">
-  <w:abstractNum w:abstractNumId="1531709490">
-    <w:nsid w:val="5B4C0832"/>
+  <w:abstractNum w:abstractNumId="1531721215">
+    <w:nsid w:val="5B4C35FF"/>
     <w:multiLevelType w:val="singleLevel"/>
-    <w:tmpl w:val="5B4C0832"/>
+    <w:tmpl w:val="5B4C35FF"/>
     <w:lvl w:ilvl="0" w:tentative="1">
-      <w:start w:val="1"/>
+      <w:start w:val="4"/>
+      <w:numFmt w:val="decimal"/>
+      <w:suff w:val="nothing"/>
+      <w:lvlText w:val="%1、"/>
+      <w:lvlJc w:val="left"/>
+    </w:lvl>
+  </w:abstractNum>
+  <w:abstractNum w:abstractNumId="1531721694">
+    <w:nsid w:val="5B4C37DE"/>
+    <w:multiLevelType w:val="singleLevel"/>
+    <w:tmpl w:val="5B4C37DE"/>
+    <w:lvl w:ilvl="0" w:tentative="1">
+      <w:start w:val="6"/>
+      <w:numFmt w:val="decimal"/>
+      <w:suff w:val="nothing"/>
+      <w:lvlText w:val="%1、"/>
+      <w:lvlJc w:val="left"/>
+    </w:lvl>
+  </w:abstractNum>
+  <w:abstractNum w:abstractNumId="1531710916">
+    <w:nsid w:val="5B4C0DC4"/>
+    <w:multiLevelType w:val="singleLevel"/>
+    <w:tmpl w:val="5B4C0DC4"/>
+    <w:lvl w:ilvl="0" w:tentative="1">
+      <w:start w:val="4"/>
       <w:numFmt w:val="decimal"/>
       <w:suff w:val="nothing"/>
       <w:lvlText w:val="%1、"/>
@@ -995,15 +2041,87 @@
       <w:lvlJc w:val="left"/>
     </w:lvl>
   </w:abstractNum>
-  <w:abstractNum w:abstractNumId="1531710916">
-    <w:nsid w:val="5B4C0DC4"/>
+  <w:abstractNum w:abstractNumId="1531723556">
+    <w:nsid w:val="5B4C3F24"/>
     <w:multiLevelType w:val="singleLevel"/>
-    <w:tmpl w:val="5B4C0DC4"/>
+    <w:tmpl w:val="5B4C3F24"/>
     <w:lvl w:ilvl="0" w:tentative="1">
-      <w:start w:val="4"/>
+      <w:start w:val="9"/>
       <w:numFmt w:val="decimal"/>
       <w:suff w:val="nothing"/>
       <w:lvlText w:val="%1、"/>
+      <w:lvlJc w:val="left"/>
+    </w:lvl>
+  </w:abstractNum>
+  <w:abstractNum w:abstractNumId="1531709490">
+    <w:nsid w:val="5B4C0832"/>
+    <w:multiLevelType w:val="singleLevel"/>
+    <w:tmpl w:val="5B4C0832"/>
+    <w:lvl w:ilvl="0" w:tentative="1">
+      <w:start w:val="1"/>
+      <w:numFmt w:val="decimal"/>
+      <w:suff w:val="nothing"/>
+      <w:lvlText w:val="%1、"/>
+      <w:lvlJc w:val="left"/>
+    </w:lvl>
+  </w:abstractNum>
+  <w:abstractNum w:abstractNumId="1531728241">
+    <w:nsid w:val="5B4C5171"/>
+    <w:multiLevelType w:val="singleLevel"/>
+    <w:tmpl w:val="5B4C5171"/>
+    <w:lvl w:ilvl="0" w:tentative="1">
+      <w:start w:val="13"/>
+      <w:numFmt w:val="decimal"/>
+      <w:suff w:val="nothing"/>
+      <w:lvlText w:val="%1、"/>
+      <w:lvlJc w:val="left"/>
+    </w:lvl>
+  </w:abstractNum>
+  <w:abstractNum w:abstractNumId="1531723587">
+    <w:nsid w:val="5B4C3F43"/>
+    <w:multiLevelType w:val="singleLevel"/>
+    <w:tmpl w:val="5B4C3F43"/>
+    <w:lvl w:ilvl="0" w:tentative="1">
+      <w:start w:val="1"/>
+      <w:numFmt w:val="decimal"/>
+      <w:suff w:val="nothing"/>
+      <w:lvlText w:val="（%1）"/>
+      <w:lvlJc w:val="left"/>
+    </w:lvl>
+  </w:abstractNum>
+  <w:abstractNum w:abstractNumId="1531727655">
+    <w:nsid w:val="5B4C4F27"/>
+    <w:multiLevelType w:val="singleLevel"/>
+    <w:tmpl w:val="5B4C4F27"/>
+    <w:lvl w:ilvl="0" w:tentative="1">
+      <w:start w:val="1"/>
+      <w:numFmt w:val="decimal"/>
+      <w:suff w:val="nothing"/>
+      <w:lvlText w:val="（%1）"/>
+      <w:lvlJc w:val="left"/>
+    </w:lvl>
+  </w:abstractNum>
+  <w:abstractNum w:abstractNumId="1531726451">
+    <w:nsid w:val="5B4C4A73"/>
+    <w:multiLevelType w:val="singleLevel"/>
+    <w:tmpl w:val="5B4C4A73"/>
+    <w:lvl w:ilvl="0" w:tentative="1">
+      <w:start w:val="10"/>
+      <w:numFmt w:val="decimal"/>
+      <w:suff w:val="nothing"/>
+      <w:lvlText w:val="%1、"/>
+      <w:lvlJc w:val="left"/>
+    </w:lvl>
+  </w:abstractNum>
+  <w:abstractNum w:abstractNumId="1531728550">
+    <w:nsid w:val="5B4C52A6"/>
+    <w:multiLevelType w:val="singleLevel"/>
+    <w:tmpl w:val="5B4C52A6"/>
+    <w:lvl w:ilvl="0" w:tentative="1">
+      <w:start w:val="3"/>
+      <w:numFmt w:val="decimal"/>
+      <w:suff w:val="nothing"/>
+      <w:lvlText w:val="（%1）"/>
       <w:lvlJc w:val="left"/>
     </w:lvl>
   </w:abstractNum>
@@ -1015,6 +2133,30 @@
   </w:num>
   <w:num w:numId="3">
     <w:abstractNumId w:val="1531712975"/>
+  </w:num>
+  <w:num w:numId="4">
+    <w:abstractNumId w:val="1531721215"/>
+  </w:num>
+  <w:num w:numId="5">
+    <w:abstractNumId w:val="1531721694"/>
+  </w:num>
+  <w:num w:numId="6">
+    <w:abstractNumId w:val="1531723556"/>
+  </w:num>
+  <w:num w:numId="7">
+    <w:abstractNumId w:val="1531723587"/>
+  </w:num>
+  <w:num w:numId="8">
+    <w:abstractNumId w:val="1531726451"/>
+  </w:num>
+  <w:num w:numId="9">
+    <w:abstractNumId w:val="1531727655"/>
+  </w:num>
+  <w:num w:numId="10">
+    <w:abstractNumId w:val="1531728241"/>
+  </w:num>
+  <w:num w:numId="11">
+    <w:abstractNumId w:val="1531728550"/>
   </w:num>
 </w:numbering>
 </file>

</xml_diff>